<commit_message>
11/13 today drained me
</commit_message>
<xml_diff>
--- a/Homeworks/PS5/Problem Set 5.docx
+++ b/Homeworks/PS5/Problem Set 5.docx
@@ -80,7 +80,7 @@
           <w:szCs w:val="20"/>
           <w:rtl w:val="0"/>
         </w:rPr>
-        <w:t xml:space="preserve">(1) (5pts) You plan to test the effect of a protein-supplemented diet on growth of green iguanas.  You will have two treatment groups: </w:t>
+        <w:t xml:space="preserve">(1) (5pts) You plan to test the effect of a protein-supplemented diet on the growth of green iguanas.  You will have two treatment groups: </w:t>
       </w:r>
       <w:r>
         <w:rPr>
@@ -201,7 +201,7 @@
           <w:szCs w:val="20"/>
           <w:rtl w:val="0"/>
         </w:rPr>
-        <w:t xml:space="preserve"> How many replicates of each treatment will you need to have statistical power of 0.8 at α =  0.05?  (Assume equal replication in the two treatments.)</w:t>
+        <w:t xml:space="preserve"> How many replicates of each treatment will you need to have a statistical power of 0.8 at α =  0.05?  (Assume equal replication in the two treatments.)</w:t>
       </w:r>
     </w:p>
     <w:p>
@@ -622,6 +622,20 @@
       <w:pPr>
         <w:rPr>
           <w:rFonts w:ascii="Open Sans" w:cs="Open Sans" w:eastAsia="Open Sans" w:hAnsi="Open Sans"/>
+          <w:color w:val="4c0099"/>
+          <w:u w:val="single"/>
+        </w:rPr>
+      </w:pPr>
+      <w:r>
+        <w:rPr>
+          <w:rtl w:val="0"/>
+        </w:rPr>
+      </w:r>
+    </w:p>
+    <w:p>
+      <w:pPr>
+        <w:rPr>
+          <w:rFonts w:ascii="Open Sans" w:cs="Open Sans" w:eastAsia="Open Sans" w:hAnsi="Open Sans"/>
           <w:sz w:val="22"/>
           <w:szCs w:val="22"/>
         </w:rPr>
@@ -637,12 +651,12 @@
           <wp:inline distB="114300" distT="114300" distL="114300" distR="114300">
             <wp:extent cx="4995863" cy="3754903"/>
             <wp:effectExtent b="0" l="0" r="0" t="0"/>
-            <wp:docPr id="3" name="image1.png"/>
+            <wp:docPr id="5" name="image2.png"/>
             <a:graphic>
               <a:graphicData uri="http://schemas.openxmlformats.org/drawingml/2006/picture">
                 <pic:pic>
                   <pic:nvPicPr>
-                    <pic:cNvPr id="0" name="image1.png"/>
+                    <pic:cNvPr id="0" name="image2.png"/>
                     <pic:cNvPicPr preferRelativeResize="0"/>
                   </pic:nvPicPr>
                   <pic:blipFill>
@@ -676,8 +690,8 @@
       <w:pPr>
         <w:rPr>
           <w:rFonts w:ascii="Open Sans" w:cs="Open Sans" w:eastAsia="Open Sans" w:hAnsi="Open Sans"/>
-          <w:sz w:val="22"/>
-          <w:szCs w:val="22"/>
+          <w:sz w:val="20"/>
+          <w:szCs w:val="20"/>
         </w:rPr>
       </w:pPr>
       <w:r>
@@ -708,6 +722,15 @@
         </w:rPr>
         <w:t xml:space="preserve"> to determine whether the likelihood of mating was related to male size. Write a brief statement of results and include a graph illustrating your regression.</w:t>
       </w:r>
+    </w:p>
+    <w:p>
+      <w:pPr>
+        <w:rPr>
+          <w:rFonts w:ascii="Open Sans" w:cs="Open Sans" w:eastAsia="Open Sans" w:hAnsi="Open Sans"/>
+          <w:sz w:val="20"/>
+          <w:szCs w:val="20"/>
+        </w:rPr>
+      </w:pPr>
       <w:r>
         <w:rPr>
           <w:rtl w:val="0"/>
@@ -768,12 +791,12 @@
           <wp:inline distB="114300" distT="114300" distL="114300" distR="114300">
             <wp:extent cx="4948238" cy="1839729"/>
             <wp:effectExtent b="0" l="0" r="0" t="0"/>
-            <wp:docPr id="2" name="image3.png"/>
+            <wp:docPr id="3" name="image7.png"/>
             <a:graphic>
               <a:graphicData uri="http://schemas.openxmlformats.org/drawingml/2006/picture">
                 <pic:pic>
                   <pic:nvPicPr>
-                    <pic:cNvPr id="0" name="image3.png"/>
+                    <pic:cNvPr id="0" name="image7.png"/>
                     <pic:cNvPicPr preferRelativeResize="0"/>
                   </pic:nvPicPr>
                   <pic:blipFill>
@@ -821,12 +844,12 @@
           <wp:inline distB="114300" distT="114300" distL="114300" distR="114300">
             <wp:extent cx="5138738" cy="3862288"/>
             <wp:effectExtent b="0" l="0" r="0" t="0"/>
-            <wp:docPr id="1" name="image2.png"/>
+            <wp:docPr id="1" name="image1.png"/>
             <a:graphic>
               <a:graphicData uri="http://schemas.openxmlformats.org/drawingml/2006/picture">
                 <pic:pic>
                   <pic:nvPicPr>
-                    <pic:cNvPr id="0" name="image2.png"/>
+                    <pic:cNvPr id="0" name="image1.png"/>
                     <pic:cNvPicPr preferRelativeResize="0"/>
                   </pic:nvPicPr>
                   <pic:blipFill>
@@ -860,6 +883,108 @@
       <w:pPr>
         <w:rPr>
           <w:rFonts w:ascii="Open Sans" w:cs="Open Sans" w:eastAsia="Open Sans" w:hAnsi="Open Sans"/>
+          <w:sz w:val="20"/>
+          <w:szCs w:val="20"/>
+        </w:rPr>
+      </w:pPr>
+      <w:r>
+        <w:rPr>
+          <w:rFonts w:ascii="Open Sans" w:cs="Open Sans" w:eastAsia="Open Sans" w:hAnsi="Open Sans"/>
+          <w:sz w:val="20"/>
+          <w:szCs w:val="20"/>
+          <w:rtl w:val="0"/>
+        </w:rPr>
+        <w:t xml:space="preserve">(4) (5 pts) The sex ratio of non-sex-changing (gonochoristic) fishes is typically near 1:1. The local kelp forest fish, </w:t>
+      </w:r>
+      <w:r>
+        <w:rPr>
+          <w:rFonts w:ascii="Open Sans" w:cs="Open Sans" w:eastAsia="Open Sans" w:hAnsi="Open Sans"/>
+          <w:i w:val="1"/>
+          <w:sz w:val="20"/>
+          <w:szCs w:val="20"/>
+          <w:rtl w:val="0"/>
+        </w:rPr>
+        <w:t xml:space="preserve">Oxyjulis californica</w:t>
+      </w:r>
+      <w:r>
+        <w:rPr>
+          <w:rFonts w:ascii="Open Sans" w:cs="Open Sans" w:eastAsia="Open Sans" w:hAnsi="Open Sans"/>
+          <w:sz w:val="20"/>
+          <w:szCs w:val="20"/>
+          <w:rtl w:val="0"/>
+        </w:rPr>
+        <w:t xml:space="preserve">, is a gonochore. Mark Steele’s lab collected 621 </w:t>
+      </w:r>
+      <w:r>
+        <w:rPr>
+          <w:rFonts w:ascii="Open Sans" w:cs="Open Sans" w:eastAsia="Open Sans" w:hAnsi="Open Sans"/>
+          <w:i w:val="1"/>
+          <w:sz w:val="20"/>
+          <w:szCs w:val="20"/>
+          <w:rtl w:val="0"/>
+        </w:rPr>
+        <w:t xml:space="preserve">O. californica</w:t>
+      </w:r>
+      <w:r>
+        <w:rPr>
+          <w:rFonts w:ascii="Open Sans" w:cs="Open Sans" w:eastAsia="Open Sans" w:hAnsi="Open Sans"/>
+          <w:sz w:val="20"/>
+          <w:szCs w:val="20"/>
+          <w:rtl w:val="0"/>
+        </w:rPr>
+        <w:t xml:space="preserve"> off the coast of Southern California in 2015. Of these, 371 were female and 250 were male. Use a Chi-square test to determine if this species adheres to the expectations of the general model for the sex ratio of gonochoristic fishes?</w:t>
+      </w:r>
+    </w:p>
+    <w:p>
+      <w:pPr>
+        <w:spacing w:after="200" w:before="120" w:lineRule="auto"/>
+        <w:rPr>
+          <w:rFonts w:ascii="Open Sans" w:cs="Open Sans" w:eastAsia="Open Sans" w:hAnsi="Open Sans"/>
+          <w:color w:val="4c0099"/>
+          <w:u w:val="single"/>
+        </w:rPr>
+      </w:pPr>
+      <w:r>
+        <w:rPr>
+          <w:rFonts w:ascii="Open Sans" w:cs="Open Sans" w:eastAsia="Open Sans" w:hAnsi="Open Sans"/>
+          <w:color w:val="4c0099"/>
+          <w:rtl w:val="0"/>
+        </w:rPr>
+        <w:t xml:space="preserve">The species </w:t>
+      </w:r>
+      <w:r>
+        <w:rPr>
+          <w:rFonts w:ascii="Open Sans" w:cs="Open Sans" w:eastAsia="Open Sans" w:hAnsi="Open Sans"/>
+          <w:b w:val="1"/>
+          <w:color w:val="4c0099"/>
+          <w:u w:val="single"/>
+          <w:rtl w:val="0"/>
+        </w:rPr>
+        <w:t xml:space="preserve">observed deviates from the expected</w:t>
+      </w:r>
+      <w:r>
+        <w:rPr>
+          <w:rFonts w:ascii="Open Sans" w:cs="Open Sans" w:eastAsia="Open Sans" w:hAnsi="Open Sans"/>
+          <w:color w:val="4c0099"/>
+          <w:rtl w:val="0"/>
+        </w:rPr>
+        <w:t xml:space="preserve"> ratio because </w:t>
+      </w:r>
+      <w:r>
+        <w:rPr>
+          <w:rFonts w:ascii="Open Sans" w:cs="Open Sans" w:eastAsia="Open Sans" w:hAnsi="Open Sans"/>
+          <w:color w:val="4c0099"/>
+          <w:u w:val="single"/>
+          <w:rtl w:val="0"/>
+        </w:rPr>
+        <w:t xml:space="preserve">p&lt;0.05.</w:t>
+      </w:r>
+    </w:p>
+    <w:p>
+      <w:pPr>
+        <w:spacing w:after="200" w:before="120" w:lineRule="auto"/>
+        <w:rPr>
+          <w:rFonts w:ascii="Open Sans" w:cs="Open Sans" w:eastAsia="Open Sans" w:hAnsi="Open Sans"/>
           <w:sz w:val="22"/>
           <w:szCs w:val="22"/>
         </w:rPr>
@@ -869,175 +994,243 @@
           <w:rFonts w:ascii="Open Sans" w:cs="Open Sans" w:eastAsia="Open Sans" w:hAnsi="Open Sans"/>
           <w:sz w:val="22"/>
           <w:szCs w:val="22"/>
-          <w:rtl w:val="0"/>
-        </w:rPr>
-        <w:t xml:space="preserve">(4) (5 pts) The sex ratio of non-sex-changing (gonochoristic) fishes is typically near 1:1. The local kelp forest fish, </w:t>
+        </w:rPr>
+        <w:drawing>
+          <wp:inline distB="114300" distT="114300" distL="114300" distR="114300">
+            <wp:extent cx="4529138" cy="1386323"/>
+            <wp:effectExtent b="0" l="0" r="0" t="0"/>
+            <wp:docPr id="2" name="image4.png"/>
+            <a:graphic>
+              <a:graphicData uri="http://schemas.openxmlformats.org/drawingml/2006/picture">
+                <pic:pic>
+                  <pic:nvPicPr>
+                    <pic:cNvPr id="0" name="image4.png"/>
+                    <pic:cNvPicPr preferRelativeResize="0"/>
+                  </pic:nvPicPr>
+                  <pic:blipFill>
+                    <a:blip r:embed="rId10"/>
+                    <a:srcRect b="0" l="0" r="0" t="0"/>
+                    <a:stretch>
+                      <a:fillRect/>
+                    </a:stretch>
+                  </pic:blipFill>
+                  <pic:spPr>
+                    <a:xfrm>
+                      <a:off x="0" y="0"/>
+                      <a:ext cx="4529138" cy="1386323"/>
+                    </a:xfrm>
+                    <a:prstGeom prst="rect"/>
+                    <a:ln/>
+                  </pic:spPr>
+                </pic:pic>
+              </a:graphicData>
+            </a:graphic>
+          </wp:inline>
+        </w:drawing>
+      </w:r>
+      <w:r>
+        <w:rPr>
+          <w:rtl w:val="0"/>
+        </w:rPr>
+      </w:r>
+    </w:p>
+    <w:p>
+      <w:pPr>
+        <w:rPr>
+          <w:rFonts w:ascii="Open Sans" w:cs="Open Sans" w:eastAsia="Open Sans" w:hAnsi="Open Sans"/>
+          <w:sz w:val="20"/>
+          <w:szCs w:val="20"/>
+        </w:rPr>
+      </w:pPr>
+      <w:r>
+        <w:rPr>
+          <w:rFonts w:ascii="Open Sans" w:cs="Open Sans" w:eastAsia="Open Sans" w:hAnsi="Open Sans"/>
+          <w:sz w:val="20"/>
+          <w:szCs w:val="20"/>
+          <w:rtl w:val="0"/>
+        </w:rPr>
+        <w:t xml:space="preserve">(5) (5 pts) You conduct an experiment to evaluate the mode of inheritance of the vestigial wing mutation in fruit flies. You obtain 161 wild type and 33 mutant offspring from a cross of the F</w:t>
+      </w:r>
+      <w:r>
+        <w:rPr>
+          <w:rFonts w:ascii="Open Sans" w:cs="Open Sans" w:eastAsia="Open Sans" w:hAnsi="Open Sans"/>
+          <w:sz w:val="20"/>
+          <w:szCs w:val="20"/>
+          <w:vertAlign w:val="subscript"/>
+          <w:rtl w:val="0"/>
+        </w:rPr>
+        <w:t xml:space="preserve">1</w:t>
+      </w:r>
+      <w:r>
+        <w:rPr>
+          <w:rFonts w:ascii="Open Sans" w:cs="Open Sans" w:eastAsia="Open Sans" w:hAnsi="Open Sans"/>
+          <w:sz w:val="20"/>
+          <w:szCs w:val="20"/>
+          <w:rtl w:val="0"/>
+        </w:rPr>
+        <w:t xml:space="preserve"> generation. Do the data agree with a 3:1 Mendelian ratio? Does the answer depend on whether you do a Chi-square or </w:t>
       </w:r>
       <w:r>
         <w:rPr>
           <w:rFonts w:ascii="Open Sans" w:cs="Open Sans" w:eastAsia="Open Sans" w:hAnsi="Open Sans"/>
           <w:i w:val="1"/>
+          <w:sz w:val="20"/>
+          <w:szCs w:val="20"/>
+          <w:rtl w:val="0"/>
+        </w:rPr>
+        <w:t xml:space="preserve">G</w:t>
+      </w:r>
+      <w:r>
+        <w:rPr>
+          <w:rFonts w:ascii="Open Sans" w:cs="Open Sans" w:eastAsia="Open Sans" w:hAnsi="Open Sans"/>
+          <w:sz w:val="20"/>
+          <w:szCs w:val="20"/>
+          <w:rtl w:val="0"/>
+        </w:rPr>
+        <w:t xml:space="preserve"> test?</w:t>
+      </w:r>
+    </w:p>
+    <w:p>
+      <w:pPr>
+        <w:rPr>
+          <w:rFonts w:ascii="Open Sans" w:cs="Open Sans" w:eastAsia="Open Sans" w:hAnsi="Open Sans"/>
+          <w:sz w:val="20"/>
+          <w:szCs w:val="20"/>
+        </w:rPr>
+      </w:pPr>
+      <w:r>
+        <w:rPr>
+          <w:rtl w:val="0"/>
+        </w:rPr>
+      </w:r>
+    </w:p>
+    <w:p>
+      <w:pPr>
+        <w:rPr>
+          <w:rFonts w:ascii="Open Sans" w:cs="Open Sans" w:eastAsia="Open Sans" w:hAnsi="Open Sans"/>
+          <w:color w:val="4c0099"/>
+        </w:rPr>
+      </w:pPr>
+      <w:r>
+        <w:rPr>
+          <w:rFonts w:ascii="Open Sans" w:cs="Open Sans" w:eastAsia="Open Sans" w:hAnsi="Open Sans"/>
+          <w:color w:val="4c0099"/>
+          <w:rtl w:val="0"/>
+        </w:rPr>
+        <w:t xml:space="preserve">The data with G value and Chi-square </w:t>
+      </w:r>
+      <w:r>
+        <w:rPr>
+          <w:rFonts w:ascii="Open Sans" w:cs="Open Sans" w:eastAsia="Open Sans" w:hAnsi="Open Sans"/>
+          <w:b w:val="1"/>
+          <w:color w:val="4c0099"/>
+          <w:u w:val="single"/>
+          <w:rtl w:val="0"/>
+        </w:rPr>
+        <w:t xml:space="preserve">both show deviation from the Medelian ratio</w:t>
+      </w:r>
+      <w:r>
+        <w:rPr>
+          <w:rFonts w:ascii="Open Sans" w:cs="Open Sans" w:eastAsia="Open Sans" w:hAnsi="Open Sans"/>
+          <w:color w:val="4c0099"/>
+          <w:rtl w:val="0"/>
+        </w:rPr>
+        <w:t xml:space="preserve"> (p&lt;0.05).</w:t>
+      </w:r>
+    </w:p>
+    <w:p>
+      <w:pPr>
+        <w:rPr>
+          <w:rFonts w:ascii="Open Sans" w:cs="Open Sans" w:eastAsia="Open Sans" w:hAnsi="Open Sans"/>
+          <w:color w:val="4c0099"/>
+        </w:rPr>
+      </w:pPr>
+      <w:r>
+        <w:rPr>
+          <w:rtl w:val="0"/>
+        </w:rPr>
+      </w:r>
+    </w:p>
+    <w:p>
+      <w:pPr>
+        <w:rPr>
+          <w:rFonts w:ascii="Open Sans" w:cs="Open Sans" w:eastAsia="Open Sans" w:hAnsi="Open Sans"/>
           <w:sz w:val="22"/>
           <w:szCs w:val="22"/>
-          <w:rtl w:val="0"/>
-        </w:rPr>
-        <w:t xml:space="preserve">Oxyjulis californica</w:t>
-      </w:r>
+        </w:rPr>
+      </w:pPr>
       <w:r>
         <w:rPr>
           <w:rFonts w:ascii="Open Sans" w:cs="Open Sans" w:eastAsia="Open Sans" w:hAnsi="Open Sans"/>
           <w:sz w:val="22"/>
           <w:szCs w:val="22"/>
-          <w:rtl w:val="0"/>
-        </w:rPr>
-        <w:t xml:space="preserve">, is a gonochore. Mark Steele’s lab collected 621 </w:t>
-      </w:r>
-      <w:r>
-        <w:rPr>
-          <w:rFonts w:ascii="Open Sans" w:cs="Open Sans" w:eastAsia="Open Sans" w:hAnsi="Open Sans"/>
-          <w:i w:val="1"/>
+        </w:rPr>
+        <w:drawing>
+          <wp:inline distB="114300" distT="114300" distL="114300" distR="114300">
+            <wp:extent cx="4443413" cy="1709005"/>
+            <wp:effectExtent b="0" l="0" r="0" t="0"/>
+            <wp:docPr id="8" name="image3.png"/>
+            <a:graphic>
+              <a:graphicData uri="http://schemas.openxmlformats.org/drawingml/2006/picture">
+                <pic:pic>
+                  <pic:nvPicPr>
+                    <pic:cNvPr id="0" name="image3.png"/>
+                    <pic:cNvPicPr preferRelativeResize="0"/>
+                  </pic:nvPicPr>
+                  <pic:blipFill>
+                    <a:blip r:embed="rId11"/>
+                    <a:srcRect b="0" l="0" r="0" t="0"/>
+                    <a:stretch>
+                      <a:fillRect/>
+                    </a:stretch>
+                  </pic:blipFill>
+                  <pic:spPr>
+                    <a:xfrm>
+                      <a:off x="0" y="0"/>
+                      <a:ext cx="4443413" cy="1709005"/>
+                    </a:xfrm>
+                    <a:prstGeom prst="rect"/>
+                    <a:ln/>
+                  </pic:spPr>
+                </pic:pic>
+              </a:graphicData>
+            </a:graphic>
+          </wp:inline>
+        </w:drawing>
+      </w:r>
+      <w:r>
+        <w:rPr>
+          <w:rtl w:val="0"/>
+        </w:rPr>
+      </w:r>
+    </w:p>
+    <w:p>
+      <w:pPr>
+        <w:rPr>
+          <w:rFonts w:ascii="Open Sans" w:cs="Open Sans" w:eastAsia="Open Sans" w:hAnsi="Open Sans"/>
           <w:sz w:val="22"/>
           <w:szCs w:val="22"/>
-          <w:rtl w:val="0"/>
-        </w:rPr>
-        <w:t xml:space="preserve">O. californica</w:t>
-      </w:r>
-      <w:r>
-        <w:rPr>
-          <w:rFonts w:ascii="Open Sans" w:cs="Open Sans" w:eastAsia="Open Sans" w:hAnsi="Open Sans"/>
-          <w:sz w:val="22"/>
-          <w:szCs w:val="22"/>
-          <w:rtl w:val="0"/>
-        </w:rPr>
-        <w:t xml:space="preserve"> off the coast of Southern California in 2015. Of these, 371 were female and 250 were male. Use a Chi-square test to determine if this species adheres to the expectations of the general model for the sex ratio of gonochoristic fishes?</w:t>
-      </w:r>
-    </w:p>
-    <w:p>
-      <w:pPr>
-        <w:spacing w:after="200" w:before="120" w:lineRule="auto"/>
-        <w:rPr>
-          <w:rFonts w:ascii="Open Sans" w:cs="Open Sans" w:eastAsia="Open Sans" w:hAnsi="Open Sans"/>
-          <w:sz w:val="22"/>
-          <w:szCs w:val="22"/>
-        </w:rPr>
-      </w:pPr>
-      <w:r>
-        <w:rPr>
-          <w:rtl w:val="0"/>
-        </w:rPr>
-      </w:r>
-    </w:p>
-    <w:p>
-      <w:pPr>
-        <w:rPr>
-          <w:rFonts w:ascii="Open Sans" w:cs="Open Sans" w:eastAsia="Open Sans" w:hAnsi="Open Sans"/>
-          <w:sz w:val="22"/>
-          <w:szCs w:val="22"/>
-        </w:rPr>
-      </w:pPr>
-      <w:r>
-        <w:rPr>
-          <w:rFonts w:ascii="Open Sans" w:cs="Open Sans" w:eastAsia="Open Sans" w:hAnsi="Open Sans"/>
-          <w:sz w:val="22"/>
-          <w:szCs w:val="22"/>
-          <w:rtl w:val="0"/>
-        </w:rPr>
-        <w:t xml:space="preserve">(5) (5 pts) You conduct an experiment to evaluate the mode of inheritance of the vestigial wing mutation in fruit flies. You obtain 161 wild type and 33 mutant offspring from a cross of the F</w:t>
-      </w:r>
-      <w:r>
-        <w:rPr>
-          <w:rFonts w:ascii="Open Sans" w:cs="Open Sans" w:eastAsia="Open Sans" w:hAnsi="Open Sans"/>
-          <w:sz w:val="22"/>
-          <w:szCs w:val="22"/>
-          <w:vertAlign w:val="subscript"/>
-          <w:rtl w:val="0"/>
-        </w:rPr>
-        <w:t xml:space="preserve">1</w:t>
-      </w:r>
-      <w:r>
-        <w:rPr>
-          <w:rFonts w:ascii="Open Sans" w:cs="Open Sans" w:eastAsia="Open Sans" w:hAnsi="Open Sans"/>
-          <w:sz w:val="22"/>
-          <w:szCs w:val="22"/>
-          <w:rtl w:val="0"/>
-        </w:rPr>
-        <w:t xml:space="preserve"> generation. Do the data agree with a 3:1 Mendelian ratio? Does the answer depend on whether you do a Chi-square or </w:t>
-      </w:r>
-      <w:r>
-        <w:rPr>
-          <w:rFonts w:ascii="Open Sans" w:cs="Open Sans" w:eastAsia="Open Sans" w:hAnsi="Open Sans"/>
-          <w:i w:val="1"/>
-          <w:sz w:val="22"/>
-          <w:szCs w:val="22"/>
-          <w:rtl w:val="0"/>
-        </w:rPr>
-        <w:t xml:space="preserve">G</w:t>
-      </w:r>
-      <w:r>
-        <w:rPr>
-          <w:rFonts w:ascii="Open Sans" w:cs="Open Sans" w:eastAsia="Open Sans" w:hAnsi="Open Sans"/>
-          <w:sz w:val="22"/>
-          <w:szCs w:val="22"/>
-          <w:rtl w:val="0"/>
-        </w:rPr>
-        <w:t xml:space="preserve"> test?</w:t>
-      </w:r>
-    </w:p>
-    <w:p>
-      <w:pPr>
-        <w:rPr>
-          <w:rFonts w:ascii="Open Sans" w:cs="Open Sans" w:eastAsia="Open Sans" w:hAnsi="Open Sans"/>
-          <w:sz w:val="22"/>
-          <w:szCs w:val="22"/>
-        </w:rPr>
-      </w:pPr>
-      <w:r>
-        <w:rPr>
-          <w:rtl w:val="0"/>
-        </w:rPr>
-      </w:r>
-    </w:p>
-    <w:p>
-      <w:pPr>
-        <w:rPr>
-          <w:rFonts w:ascii="Open Sans" w:cs="Open Sans" w:eastAsia="Open Sans" w:hAnsi="Open Sans"/>
-          <w:sz w:val="22"/>
-          <w:szCs w:val="22"/>
-        </w:rPr>
-      </w:pPr>
-      <w:r>
-        <w:rPr>
-          <w:rtl w:val="0"/>
-        </w:rPr>
-      </w:r>
-    </w:p>
-    <w:p>
-      <w:pPr>
-        <w:rPr>
-          <w:rFonts w:ascii="Open Sans" w:cs="Open Sans" w:eastAsia="Open Sans" w:hAnsi="Open Sans"/>
-          <w:sz w:val="22"/>
-          <w:szCs w:val="22"/>
-        </w:rPr>
-      </w:pPr>
-      <w:r>
-        <w:rPr>
-          <w:rtl w:val="0"/>
-        </w:rPr>
-      </w:r>
-    </w:p>
-    <w:p>
-      <w:pPr>
-        <w:rPr>
-          <w:rFonts w:ascii="Open Sans" w:cs="Open Sans" w:eastAsia="Open Sans" w:hAnsi="Open Sans"/>
-          <w:sz w:val="22"/>
-          <w:szCs w:val="22"/>
-        </w:rPr>
-      </w:pPr>
-      <w:r>
-        <w:rPr>
-          <w:rFonts w:ascii="Open Sans" w:cs="Open Sans" w:eastAsia="Open Sans" w:hAnsi="Open Sans"/>
-          <w:sz w:val="22"/>
-          <w:szCs w:val="22"/>
+        </w:rPr>
+      </w:pPr>
+      <w:r>
+        <w:rPr>
+          <w:rtl w:val="0"/>
+        </w:rPr>
+      </w:r>
+    </w:p>
+    <w:p>
+      <w:pPr>
+        <w:rPr>
+          <w:rFonts w:ascii="Open Sans" w:cs="Open Sans" w:eastAsia="Open Sans" w:hAnsi="Open Sans"/>
+          <w:sz w:val="20"/>
+          <w:szCs w:val="20"/>
+        </w:rPr>
+      </w:pPr>
+      <w:r>
+        <w:rPr>
+          <w:rFonts w:ascii="Open Sans" w:cs="Open Sans" w:eastAsia="Open Sans" w:hAnsi="Open Sans"/>
+          <w:sz w:val="20"/>
+          <w:szCs w:val="20"/>
           <w:rtl w:val="0"/>
         </w:rPr>
         <w:t xml:space="preserve">(6) (5 pts) Marta is curious about how to cure a hangover. On the day after St. Patrick’s Day, she polls a large number of students across campus. First, she asks them if they’ve been drinking the night before, and only uses the responses of students who say yes. Then she asks two questions: (1) Did you drink water or Gatorade this morning? (2) Do you have a headache right now? The data are as follows:</w:t>
@@ -1086,8 +1279,8 @@
               <w:spacing w:after="200" w:before="120" w:lineRule="auto"/>
               <w:rPr>
                 <w:rFonts w:ascii="Open Sans" w:cs="Open Sans" w:eastAsia="Open Sans" w:hAnsi="Open Sans"/>
-                <w:sz w:val="22"/>
-                <w:szCs w:val="22"/>
+                <w:sz w:val="20"/>
+                <w:szCs w:val="20"/>
               </w:rPr>
             </w:pPr>
             <w:r>
@@ -1107,15 +1300,15 @@
               <w:jc w:val="center"/>
               <w:rPr>
                 <w:rFonts w:ascii="Open Sans" w:cs="Open Sans" w:eastAsia="Open Sans" w:hAnsi="Open Sans"/>
-                <w:sz w:val="22"/>
-                <w:szCs w:val="22"/>
+                <w:sz w:val="20"/>
+                <w:szCs w:val="20"/>
               </w:rPr>
             </w:pPr>
             <w:r>
               <w:rPr>
                 <w:rFonts w:ascii="Open Sans" w:cs="Open Sans" w:eastAsia="Open Sans" w:hAnsi="Open Sans"/>
-                <w:sz w:val="22"/>
-                <w:szCs w:val="22"/>
+                <w:sz w:val="20"/>
+                <w:szCs w:val="20"/>
                 <w:rtl w:val="0"/>
               </w:rPr>
               <w:t xml:space="preserve">Water</w:t>
@@ -1132,15 +1325,15 @@
               <w:jc w:val="center"/>
               <w:rPr>
                 <w:rFonts w:ascii="Open Sans" w:cs="Open Sans" w:eastAsia="Open Sans" w:hAnsi="Open Sans"/>
-                <w:sz w:val="22"/>
-                <w:szCs w:val="22"/>
+                <w:sz w:val="20"/>
+                <w:szCs w:val="20"/>
               </w:rPr>
             </w:pPr>
             <w:r>
               <w:rPr>
                 <w:rFonts w:ascii="Open Sans" w:cs="Open Sans" w:eastAsia="Open Sans" w:hAnsi="Open Sans"/>
-                <w:sz w:val="22"/>
-                <w:szCs w:val="22"/>
+                <w:sz w:val="20"/>
+                <w:szCs w:val="20"/>
                 <w:rtl w:val="0"/>
               </w:rPr>
               <w:t xml:space="preserve">Gatorade</w:t>
@@ -1162,15 +1355,15 @@
               <w:spacing w:after="200" w:before="120" w:lineRule="auto"/>
               <w:rPr>
                 <w:rFonts w:ascii="Open Sans" w:cs="Open Sans" w:eastAsia="Open Sans" w:hAnsi="Open Sans"/>
-                <w:sz w:val="22"/>
-                <w:szCs w:val="22"/>
+                <w:sz w:val="20"/>
+                <w:szCs w:val="20"/>
               </w:rPr>
             </w:pPr>
             <w:r>
               <w:rPr>
                 <w:rFonts w:ascii="Open Sans" w:cs="Open Sans" w:eastAsia="Open Sans" w:hAnsi="Open Sans"/>
-                <w:sz w:val="22"/>
-                <w:szCs w:val="22"/>
+                <w:sz w:val="20"/>
+                <w:szCs w:val="20"/>
                 <w:rtl w:val="0"/>
               </w:rPr>
               <w:t xml:space="preserve">No Headache</w:t>
@@ -1187,15 +1380,15 @@
               <w:jc w:val="center"/>
               <w:rPr>
                 <w:rFonts w:ascii="Open Sans" w:cs="Open Sans" w:eastAsia="Open Sans" w:hAnsi="Open Sans"/>
-                <w:sz w:val="22"/>
-                <w:szCs w:val="22"/>
+                <w:sz w:val="20"/>
+                <w:szCs w:val="20"/>
               </w:rPr>
             </w:pPr>
             <w:r>
               <w:rPr>
                 <w:rFonts w:ascii="Open Sans" w:cs="Open Sans" w:eastAsia="Open Sans" w:hAnsi="Open Sans"/>
-                <w:sz w:val="22"/>
-                <w:szCs w:val="22"/>
+                <w:sz w:val="20"/>
+                <w:szCs w:val="20"/>
                 <w:rtl w:val="0"/>
               </w:rPr>
               <w:t xml:space="preserve">58</w:t>
@@ -1212,15 +1405,15 @@
               <w:jc w:val="center"/>
               <w:rPr>
                 <w:rFonts w:ascii="Open Sans" w:cs="Open Sans" w:eastAsia="Open Sans" w:hAnsi="Open Sans"/>
-                <w:sz w:val="22"/>
-                <w:szCs w:val="22"/>
+                <w:sz w:val="20"/>
+                <w:szCs w:val="20"/>
               </w:rPr>
             </w:pPr>
             <w:r>
               <w:rPr>
                 <w:rFonts w:ascii="Open Sans" w:cs="Open Sans" w:eastAsia="Open Sans" w:hAnsi="Open Sans"/>
-                <w:sz w:val="22"/>
-                <w:szCs w:val="22"/>
+                <w:sz w:val="20"/>
+                <w:szCs w:val="20"/>
                 <w:rtl w:val="0"/>
               </w:rPr>
               <w:t xml:space="preserve">33</w:t>
@@ -1242,15 +1435,15 @@
               <w:spacing w:after="200" w:before="120" w:lineRule="auto"/>
               <w:rPr>
                 <w:rFonts w:ascii="Open Sans" w:cs="Open Sans" w:eastAsia="Open Sans" w:hAnsi="Open Sans"/>
-                <w:sz w:val="22"/>
-                <w:szCs w:val="22"/>
+                <w:sz w:val="20"/>
+                <w:szCs w:val="20"/>
               </w:rPr>
             </w:pPr>
             <w:r>
               <w:rPr>
                 <w:rFonts w:ascii="Open Sans" w:cs="Open Sans" w:eastAsia="Open Sans" w:hAnsi="Open Sans"/>
-                <w:sz w:val="22"/>
-                <w:szCs w:val="22"/>
+                <w:sz w:val="20"/>
+                <w:szCs w:val="20"/>
                 <w:rtl w:val="0"/>
               </w:rPr>
               <w:t xml:space="preserve">Headache</w:t>
@@ -1267,15 +1460,15 @@
               <w:jc w:val="center"/>
               <w:rPr>
                 <w:rFonts w:ascii="Open Sans" w:cs="Open Sans" w:eastAsia="Open Sans" w:hAnsi="Open Sans"/>
-                <w:sz w:val="22"/>
-                <w:szCs w:val="22"/>
+                <w:sz w:val="20"/>
+                <w:szCs w:val="20"/>
               </w:rPr>
             </w:pPr>
             <w:r>
               <w:rPr>
                 <w:rFonts w:ascii="Open Sans" w:cs="Open Sans" w:eastAsia="Open Sans" w:hAnsi="Open Sans"/>
-                <w:sz w:val="22"/>
-                <w:szCs w:val="22"/>
+                <w:sz w:val="20"/>
+                <w:szCs w:val="20"/>
                 <w:rtl w:val="0"/>
               </w:rPr>
               <w:t xml:space="preserve">61</w:t>
@@ -1292,15 +1485,15 @@
               <w:jc w:val="center"/>
               <w:rPr>
                 <w:rFonts w:ascii="Open Sans" w:cs="Open Sans" w:eastAsia="Open Sans" w:hAnsi="Open Sans"/>
-                <w:sz w:val="22"/>
-                <w:szCs w:val="22"/>
+                <w:sz w:val="20"/>
+                <w:szCs w:val="20"/>
               </w:rPr>
             </w:pPr>
             <w:r>
               <w:rPr>
                 <w:rFonts w:ascii="Open Sans" w:cs="Open Sans" w:eastAsia="Open Sans" w:hAnsi="Open Sans"/>
-                <w:sz w:val="22"/>
-                <w:szCs w:val="22"/>
+                <w:sz w:val="20"/>
+                <w:szCs w:val="20"/>
                 <w:rtl w:val="0"/>
               </w:rPr>
               <w:t xml:space="preserve">21</w:t>
@@ -1308,7 +1501,248 @@
           </w:p>
         </w:tc>
       </w:tr>
+      <w:tr>
+        <w:trPr>
+          <w:cantSplit w:val="0"/>
+          <w:tblHeader w:val="0"/>
+        </w:trPr>
+        <w:tc>
+          <w:tcPr>
+            <w:shd w:fill="auto" w:val="clear"/>
+          </w:tcPr>
+          <w:p>
+            <w:pPr>
+              <w:spacing w:after="200" w:before="120" w:lineRule="auto"/>
+              <w:rPr>
+                <w:rFonts w:ascii="Open Sans" w:cs="Open Sans" w:eastAsia="Open Sans" w:hAnsi="Open Sans"/>
+                <w:sz w:val="20"/>
+                <w:szCs w:val="20"/>
+              </w:rPr>
+            </w:pPr>
+            <w:r>
+              <w:rPr>
+                <w:rFonts w:ascii="Open Sans" w:cs="Open Sans" w:eastAsia="Open Sans" w:hAnsi="Open Sans"/>
+                <w:sz w:val="20"/>
+                <w:szCs w:val="20"/>
+                <w:rtl w:val="0"/>
+              </w:rPr>
+              <w:t xml:space="preserve">Total</w:t>
+            </w:r>
+          </w:p>
+        </w:tc>
+        <w:tc>
+          <w:tcPr>
+            <w:shd w:fill="auto" w:val="clear"/>
+          </w:tcPr>
+          <w:p>
+            <w:pPr>
+              <w:spacing w:after="200" w:before="120" w:lineRule="auto"/>
+              <w:jc w:val="center"/>
+              <w:rPr>
+                <w:rFonts w:ascii="Open Sans" w:cs="Open Sans" w:eastAsia="Open Sans" w:hAnsi="Open Sans"/>
+                <w:sz w:val="20"/>
+                <w:szCs w:val="20"/>
+              </w:rPr>
+            </w:pPr>
+            <w:r>
+              <w:rPr>
+                <w:rFonts w:ascii="Open Sans" w:cs="Open Sans" w:eastAsia="Open Sans" w:hAnsi="Open Sans"/>
+                <w:sz w:val="20"/>
+                <w:szCs w:val="20"/>
+                <w:rtl w:val="0"/>
+              </w:rPr>
+              <w:t xml:space="preserve">119</w:t>
+            </w:r>
+          </w:p>
+        </w:tc>
+        <w:tc>
+          <w:tcPr>
+            <w:shd w:fill="auto" w:val="clear"/>
+          </w:tcPr>
+          <w:p>
+            <w:pPr>
+              <w:spacing w:after="200" w:before="120" w:lineRule="auto"/>
+              <w:jc w:val="center"/>
+              <w:rPr>
+                <w:rFonts w:ascii="Open Sans" w:cs="Open Sans" w:eastAsia="Open Sans" w:hAnsi="Open Sans"/>
+                <w:sz w:val="20"/>
+                <w:szCs w:val="20"/>
+              </w:rPr>
+            </w:pPr>
+            <w:r>
+              <w:rPr>
+                <w:rFonts w:ascii="Open Sans" w:cs="Open Sans" w:eastAsia="Open Sans" w:hAnsi="Open Sans"/>
+                <w:sz w:val="20"/>
+                <w:szCs w:val="20"/>
+                <w:rtl w:val="0"/>
+              </w:rPr>
+              <w:t xml:space="preserve">54</w:t>
+            </w:r>
+          </w:p>
+        </w:tc>
+      </w:tr>
     </w:tbl>
+    <w:p>
+      <w:pPr>
+        <w:rPr>
+          <w:rFonts w:ascii="Open Sans" w:cs="Open Sans" w:eastAsia="Open Sans" w:hAnsi="Open Sans"/>
+          <w:sz w:val="20"/>
+          <w:szCs w:val="20"/>
+        </w:rPr>
+      </w:pPr>
+      <w:r>
+        <w:rPr>
+          <w:rtl w:val="0"/>
+        </w:rPr>
+      </w:r>
+    </w:p>
+    <w:p>
+      <w:pPr>
+        <w:rPr>
+          <w:rFonts w:ascii="Open Sans" w:cs="Open Sans" w:eastAsia="Open Sans" w:hAnsi="Open Sans"/>
+          <w:sz w:val="20"/>
+          <w:szCs w:val="20"/>
+        </w:rPr>
+      </w:pPr>
+      <w:r>
+        <w:rPr>
+          <w:rFonts w:ascii="Open Sans" w:cs="Open Sans" w:eastAsia="Open Sans" w:hAnsi="Open Sans"/>
+          <w:sz w:val="20"/>
+          <w:szCs w:val="20"/>
+          <w:rtl w:val="0"/>
+        </w:rPr>
+        <w:t xml:space="preserve">Analyze these data to determine if a student’s headache depends on what they drank.</w:t>
+      </w:r>
+    </w:p>
+    <w:p>
+      <w:pPr>
+        <w:rPr>
+          <w:rFonts w:ascii="Open Sans" w:cs="Open Sans" w:eastAsia="Open Sans" w:hAnsi="Open Sans"/>
+          <w:sz w:val="20"/>
+          <w:szCs w:val="20"/>
+        </w:rPr>
+      </w:pPr>
+      <w:r>
+        <w:rPr>
+          <w:rtl w:val="0"/>
+        </w:rPr>
+      </w:r>
+    </w:p>
+    <w:p>
+      <w:pPr>
+        <w:rPr>
+          <w:rFonts w:ascii="Open Sans" w:cs="Open Sans" w:eastAsia="Open Sans" w:hAnsi="Open Sans"/>
+          <w:color w:val="4c0099"/>
+        </w:rPr>
+      </w:pPr>
+      <w:r>
+        <w:rPr>
+          <w:rFonts w:ascii="Open Sans" w:cs="Open Sans" w:eastAsia="Open Sans" w:hAnsi="Open Sans"/>
+          <w:color w:val="4c0099"/>
+          <w:rtl w:val="0"/>
+        </w:rPr>
+        <w:t xml:space="preserve">Both the Chi-square test alone and within ANOVA show that there is </w:t>
+      </w:r>
+      <w:r>
+        <w:rPr>
+          <w:rFonts w:ascii="Open Sans" w:cs="Open Sans" w:eastAsia="Open Sans" w:hAnsi="Open Sans"/>
+          <w:b w:val="1"/>
+          <w:color w:val="4c0099"/>
+          <w:u w:val="single"/>
+          <w:rtl w:val="0"/>
+        </w:rPr>
+        <w:t xml:space="preserve">no significant relationship between headache and the effect of a morning beverage</w:t>
+      </w:r>
+      <w:r>
+        <w:rPr>
+          <w:rFonts w:ascii="Open Sans" w:cs="Open Sans" w:eastAsia="Open Sans" w:hAnsi="Open Sans"/>
+          <w:color w:val="4c0099"/>
+          <w:rtl w:val="0"/>
+        </w:rPr>
+        <w:t xml:space="preserve"> after a night of drinking (p&gt;0.05). </w:t>
+      </w:r>
+    </w:p>
+    <w:p>
+      <w:pPr>
+        <w:rPr>
+          <w:rFonts w:ascii="Open Sans" w:cs="Open Sans" w:eastAsia="Open Sans" w:hAnsi="Open Sans"/>
+          <w:sz w:val="20"/>
+          <w:szCs w:val="20"/>
+        </w:rPr>
+      </w:pPr>
+      <w:r>
+        <w:rPr>
+          <w:rtl w:val="0"/>
+        </w:rPr>
+      </w:r>
+    </w:p>
+    <w:p>
+      <w:pPr>
+        <w:rPr>
+          <w:rFonts w:ascii="Open Sans" w:cs="Open Sans" w:eastAsia="Open Sans" w:hAnsi="Open Sans"/>
+          <w:sz w:val="20"/>
+          <w:szCs w:val="20"/>
+        </w:rPr>
+      </w:pPr>
+      <w:r>
+        <w:rPr>
+          <w:rtl w:val="0"/>
+        </w:rPr>
+      </w:r>
+    </w:p>
+    <w:p>
+      <w:pPr>
+        <w:rPr>
+          <w:rFonts w:ascii="Open Sans" w:cs="Open Sans" w:eastAsia="Open Sans" w:hAnsi="Open Sans"/>
+          <w:sz w:val="20"/>
+          <w:szCs w:val="20"/>
+        </w:rPr>
+      </w:pPr>
+      <w:r>
+        <w:rPr>
+          <w:rFonts w:ascii="Open Sans" w:cs="Open Sans" w:eastAsia="Open Sans" w:hAnsi="Open Sans"/>
+          <w:sz w:val="20"/>
+          <w:szCs w:val="20"/>
+        </w:rPr>
+        <w:drawing>
+          <wp:inline distB="114300" distT="114300" distL="114300" distR="114300">
+            <wp:extent cx="4845413" cy="2927437"/>
+            <wp:effectExtent b="0" l="0" r="0" t="0"/>
+            <wp:docPr id="4" name="image5.png"/>
+            <a:graphic>
+              <a:graphicData uri="http://schemas.openxmlformats.org/drawingml/2006/picture">
+                <pic:pic>
+                  <pic:nvPicPr>
+                    <pic:cNvPr id="0" name="image5.png"/>
+                    <pic:cNvPicPr preferRelativeResize="0"/>
+                  </pic:nvPicPr>
+                  <pic:blipFill>
+                    <a:blip r:embed="rId12"/>
+                    <a:srcRect b="0" l="0" r="0" t="0"/>
+                    <a:stretch>
+                      <a:fillRect/>
+                    </a:stretch>
+                  </pic:blipFill>
+                  <pic:spPr>
+                    <a:xfrm>
+                      <a:off x="0" y="0"/>
+                      <a:ext cx="4845413" cy="2927437"/>
+                    </a:xfrm>
+                    <a:prstGeom prst="rect"/>
+                    <a:ln/>
+                  </pic:spPr>
+                </pic:pic>
+              </a:graphicData>
+            </a:graphic>
+          </wp:inline>
+        </w:drawing>
+      </w:r>
+      <w:r>
+        <w:rPr>
+          <w:rtl w:val="0"/>
+        </w:rPr>
+      </w:r>
+    </w:p>
     <w:p>
       <w:pPr>
         <w:rPr>
@@ -1319,34 +1753,56 @@
       </w:pPr>
       <w:r>
         <w:rPr>
-          <w:rtl w:val="0"/>
-        </w:rPr>
-      </w:r>
-    </w:p>
-    <w:p>
-      <w:pPr>
-        <w:rPr>
           <w:rFonts w:ascii="Open Sans" w:cs="Open Sans" w:eastAsia="Open Sans" w:hAnsi="Open Sans"/>
           <w:sz w:val="22"/>
           <w:szCs w:val="22"/>
         </w:rPr>
-      </w:pPr>
-      <w:r>
+        <w:drawing>
+          <wp:inline distB="114300" distT="114300" distL="114300" distR="114300">
+            <wp:extent cx="4844470" cy="1690688"/>
+            <wp:effectExtent b="0" l="0" r="0" t="0"/>
+            <wp:docPr id="6" name="image8.png"/>
+            <a:graphic>
+              <a:graphicData uri="http://schemas.openxmlformats.org/drawingml/2006/picture">
+                <pic:pic>
+                  <pic:nvPicPr>
+                    <pic:cNvPr id="0" name="image8.png"/>
+                    <pic:cNvPicPr preferRelativeResize="0"/>
+                  </pic:nvPicPr>
+                  <pic:blipFill>
+                    <a:blip r:embed="rId13"/>
+                    <a:srcRect b="0" l="0" r="0" t="0"/>
+                    <a:stretch>
+                      <a:fillRect/>
+                    </a:stretch>
+                  </pic:blipFill>
+                  <pic:spPr>
+                    <a:xfrm>
+                      <a:off x="0" y="0"/>
+                      <a:ext cx="4844470" cy="1690688"/>
+                    </a:xfrm>
+                    <a:prstGeom prst="rect"/>
+                    <a:ln/>
+                  </pic:spPr>
+                </pic:pic>
+              </a:graphicData>
+            </a:graphic>
+          </wp:inline>
+        </w:drawing>
+      </w:r>
+      <w:r>
+        <w:rPr>
+          <w:rtl w:val="0"/>
+        </w:rPr>
+      </w:r>
+    </w:p>
+    <w:p>
+      <w:pPr>
+        <w:spacing w:after="200" w:before="120" w:lineRule="auto"/>
         <w:rPr>
           <w:rFonts w:ascii="Open Sans" w:cs="Open Sans" w:eastAsia="Open Sans" w:hAnsi="Open Sans"/>
           <w:sz w:val="22"/>
           <w:szCs w:val="22"/>
-          <w:rtl w:val="0"/>
-        </w:rPr>
-        <w:t xml:space="preserve">Analyze these data to determine if a student’s headache depends on what they drank.</w:t>
-      </w:r>
-    </w:p>
-    <w:p>
-      <w:pPr>
-        <w:rPr>
-          <w:rFonts w:ascii="Open Sans" w:cs="Open Sans" w:eastAsia="Open Sans" w:hAnsi="Open Sans"/>
-          <w:sz w:val="22"/>
-          <w:szCs w:val="22"/>
         </w:rPr>
       </w:pPr>
       <w:r>
@@ -1360,18 +1816,149 @@
         <w:spacing w:after="200" w:before="120" w:lineRule="auto"/>
         <w:rPr>
           <w:rFonts w:ascii="Open Sans" w:cs="Open Sans" w:eastAsia="Open Sans" w:hAnsi="Open Sans"/>
-          <w:sz w:val="22"/>
-          <w:szCs w:val="22"/>
-        </w:rPr>
-      </w:pPr>
-      <w:r>
-        <w:rPr>
-          <w:rFonts w:ascii="Open Sans" w:cs="Open Sans" w:eastAsia="Open Sans" w:hAnsi="Open Sans"/>
-          <w:sz w:val="22"/>
-          <w:szCs w:val="22"/>
+          <w:sz w:val="20"/>
+          <w:szCs w:val="20"/>
+        </w:rPr>
+      </w:pPr>
+      <w:r>
+        <w:rPr>
+          <w:rFonts w:ascii="Open Sans" w:cs="Open Sans" w:eastAsia="Open Sans" w:hAnsi="Open Sans"/>
+          <w:sz w:val="20"/>
+          <w:szCs w:val="20"/>
           <w:rtl w:val="0"/>
         </w:rPr>
         <w:t xml:space="preserve">(7) (10 pts) In the 2020 election, exit pollsters asked 22,457 voters of different race/ethnicities leaving the polls which candidate they voted for. The data for White, Black, and Latino participants are below. Use a log linear analysis to determine whether voting preference is dependent on sex or gender, or whether the effect of gender depends on race. Write a brief statement of your results. </w:t>
+      </w:r>
+    </w:p>
+    <w:p>
+      <w:pPr>
+        <w:spacing w:after="200" w:before="120" w:lineRule="auto"/>
+        <w:rPr>
+          <w:rFonts w:ascii="Open Sans" w:cs="Open Sans" w:eastAsia="Open Sans" w:hAnsi="Open Sans"/>
+          <w:color w:val="4c0099"/>
+        </w:rPr>
+      </w:pPr>
+      <w:r>
+        <w:rPr>
+          <w:rFonts w:ascii="Open Sans" w:cs="Open Sans" w:eastAsia="Open Sans" w:hAnsi="Open Sans"/>
+          <w:color w:val="4c0099"/>
+          <w:rtl w:val="0"/>
+        </w:rPr>
+        <w:t xml:space="preserve">After doing </w:t>
+      </w:r>
+      <w:r>
+        <w:rPr>
+          <w:rFonts w:ascii="Open Sans" w:cs="Open Sans" w:eastAsia="Open Sans" w:hAnsi="Open Sans"/>
+          <w:color w:val="4c0099"/>
+          <w:u w:val="single"/>
+          <w:rtl w:val="0"/>
+        </w:rPr>
+        <w:t xml:space="preserve">log-linear analysis and ANOVA with Chi-Squared</w:t>
+      </w:r>
+      <w:r>
+        <w:rPr>
+          <w:rFonts w:ascii="Open Sans" w:cs="Open Sans" w:eastAsia="Open Sans" w:hAnsi="Open Sans"/>
+          <w:color w:val="4c0099"/>
+          <w:rtl w:val="0"/>
+        </w:rPr>
+        <w:t xml:space="preserve">, I found that </w:t>
+      </w:r>
+      <w:r>
+        <w:rPr>
+          <w:rFonts w:ascii="Open Sans" w:cs="Open Sans" w:eastAsia="Open Sans" w:hAnsi="Open Sans"/>
+          <w:b w:val="1"/>
+          <w:color w:val="4c0099"/>
+          <w:u w:val="single"/>
+          <w:rtl w:val="0"/>
+        </w:rPr>
+        <w:t xml:space="preserve">voting preference is statistically and significantly affected by sex (p&lt;0.05)</w:t>
+      </w:r>
+      <w:r>
+        <w:rPr>
+          <w:rFonts w:ascii="Open Sans" w:cs="Open Sans" w:eastAsia="Open Sans" w:hAnsi="Open Sans"/>
+          <w:color w:val="4c0099"/>
+          <w:rtl w:val="0"/>
+        </w:rPr>
+        <w:t xml:space="preserve">. </w:t>
+      </w:r>
+    </w:p>
+    <w:p>
+      <w:pPr>
+        <w:spacing w:after="200" w:before="120" w:lineRule="auto"/>
+        <w:rPr>
+          <w:rFonts w:ascii="Open Sans" w:cs="Open Sans" w:eastAsia="Open Sans" w:hAnsi="Open Sans"/>
+          <w:color w:val="4c0099"/>
+        </w:rPr>
+      </w:pPr>
+      <w:r>
+        <w:rPr>
+          <w:rFonts w:ascii="Open Sans" w:cs="Open Sans" w:eastAsia="Open Sans" w:hAnsi="Open Sans"/>
+          <w:b w:val="1"/>
+          <w:color w:val="4c0099"/>
+          <w:u w:val="single"/>
+          <w:rtl w:val="0"/>
+        </w:rPr>
+        <w:t xml:space="preserve">The way that sex affects voting is also significantly explained by race (p&lt;0.05)</w:t>
+      </w:r>
+      <w:r>
+        <w:rPr>
+          <w:rFonts w:ascii="Open Sans" w:cs="Open Sans" w:eastAsia="Open Sans" w:hAnsi="Open Sans"/>
+          <w:color w:val="4c0099"/>
+          <w:rtl w:val="0"/>
+        </w:rPr>
+        <w:t xml:space="preserve">. So, if we were to rank, voting depends on race first and then sex.</w:t>
+      </w:r>
+    </w:p>
+    <w:p>
+      <w:pPr>
+        <w:spacing w:after="200" w:before="120" w:lineRule="auto"/>
+        <w:rPr>
+          <w:rFonts w:ascii="Open Sans" w:cs="Open Sans" w:eastAsia="Open Sans" w:hAnsi="Open Sans"/>
+          <w:color w:val="4c0099"/>
+        </w:rPr>
+      </w:pPr>
+      <w:r>
+        <w:rPr>
+          <w:rFonts w:ascii="Open Sans" w:cs="Open Sans" w:eastAsia="Open Sans" w:hAnsi="Open Sans"/>
+          <w:color w:val="4c0099"/>
+        </w:rPr>
+        <w:drawing>
+          <wp:inline distB="114300" distT="114300" distL="114300" distR="114300">
+            <wp:extent cx="5943600" cy="3187700"/>
+            <wp:effectExtent b="0" l="0" r="0" t="0"/>
+            <wp:docPr id="7" name="image6.png"/>
+            <a:graphic>
+              <a:graphicData uri="http://schemas.openxmlformats.org/drawingml/2006/picture">
+                <pic:pic>
+                  <pic:nvPicPr>
+                    <pic:cNvPr id="0" name="image6.png"/>
+                    <pic:cNvPicPr preferRelativeResize="0"/>
+                  </pic:nvPicPr>
+                  <pic:blipFill>
+                    <a:blip r:embed="rId14"/>
+                    <a:srcRect b="0" l="0" r="0" t="0"/>
+                    <a:stretch>
+                      <a:fillRect/>
+                    </a:stretch>
+                  </pic:blipFill>
+                  <pic:spPr>
+                    <a:xfrm>
+                      <a:off x="0" y="0"/>
+                      <a:ext cx="5943600" cy="3187700"/>
+                    </a:xfrm>
+                    <a:prstGeom prst="rect"/>
+                    <a:ln/>
+                  </pic:spPr>
+                </pic:pic>
+              </a:graphicData>
+            </a:graphic>
+          </wp:inline>
+        </w:drawing>
+      </w:r>
+      <w:r>
+        <w:rPr>
+          <w:rtl w:val="0"/>
+        </w:rPr>
       </w:r>
     </w:p>
     <w:tbl>
@@ -1974,8 +2561,8 @@
       </w:r>
     </w:p>
     <w:sectPr>
-      <w:headerReference r:id="rId10" w:type="default"/>
-      <w:footerReference r:id="rId11" w:type="default"/>
+      <w:headerReference r:id="rId15" w:type="default"/>
+      <w:footerReference r:id="rId16" w:type="default"/>
       <w:pgSz w:h="15840" w:w="12240" w:orient="portrait"/>
       <w:pgMar w:bottom="1440" w:top="1440" w:left="1440" w:right="1440" w:header="720" w:footer="720"/>
       <w:pgNumType w:start="1"/>
@@ -2077,7 +2664,7 @@
         <w:i w:val="1"/>
         <w:smallCaps w:val="0"/>
         <w:strike w:val="0"/>
-        <w:color w:val="38761d"/>
+        <w:color w:val="4c0099"/>
         <w:sz w:val="20"/>
         <w:szCs w:val="20"/>
         <w:u w:val="none"/>
@@ -2088,7 +2675,7 @@
     <w:r>
       <w:rPr>
         <w:rFonts w:ascii="Open Sans" w:cs="Open Sans" w:eastAsia="Open Sans" w:hAnsi="Open Sans"/>
-        <w:color w:val="38761d"/>
+        <w:color w:val="4c0099"/>
         <w:sz w:val="20"/>
         <w:szCs w:val="20"/>
         <w:rtl w:val="0"/>
@@ -2101,7 +2688,7 @@
         <w:i w:val="0"/>
         <w:smallCaps w:val="0"/>
         <w:strike w:val="0"/>
-        <w:color w:val="38761d"/>
+        <w:color w:val="4c0099"/>
         <w:sz w:val="20"/>
         <w:szCs w:val="20"/>
         <w:u w:val="none"/>
@@ -2118,7 +2705,7 @@
         <w:i w:val="1"/>
         <w:smallCaps w:val="0"/>
         <w:strike w:val="0"/>
-        <w:color w:val="38761d"/>
+        <w:color w:val="4c0099"/>
         <w:sz w:val="20"/>
         <w:szCs w:val="20"/>
         <w:u w:val="none"/>

</xml_diff>